<commit_message>
report is updated with boundingboxes and ttc with lidar information
</commit_message>
<xml_diff>
--- a/report/3dObjectTrackingReport.docx
+++ b/report/3dObjectTrackingReport.docx
@@ -20,7 +20,67 @@
           <w:szCs w:val="30"/>
           <w:shd w:val="clear" w:color="auto" w:fill="FAFBFC"/>
         </w:rPr>
-        <w:t>Camera Based 2D Feature Tracking Report</w:t>
+        <w:t>3D</w:t>
+      </w:r>
+      <w:r>
+        <w:rPr>
+          <w:rFonts w:ascii="Open Sans" w:hAnsi="Open Sans"/>
+          <w:b/>
+          <w:bCs/>
+          <w:color w:val="2E3D49"/>
+          <w:sz w:val="30"/>
+          <w:szCs w:val="30"/>
+          <w:shd w:val="clear" w:color="auto" w:fill="FAFBFC"/>
+        </w:rPr>
+        <w:t xml:space="preserve"> </w:t>
+      </w:r>
+      <w:r>
+        <w:rPr>
+          <w:rFonts w:ascii="Open Sans" w:hAnsi="Open Sans"/>
+          <w:b/>
+          <w:bCs/>
+          <w:color w:val="2E3D49"/>
+          <w:sz w:val="30"/>
+          <w:szCs w:val="30"/>
+          <w:shd w:val="clear" w:color="auto" w:fill="FAFBFC"/>
+        </w:rPr>
+        <w:t>Object</w:t>
+      </w:r>
+      <w:r>
+        <w:rPr>
+          <w:rFonts w:ascii="Open Sans" w:hAnsi="Open Sans"/>
+          <w:b/>
+          <w:bCs/>
+          <w:color w:val="2E3D49"/>
+          <w:sz w:val="30"/>
+          <w:szCs w:val="30"/>
+          <w:shd w:val="clear" w:color="auto" w:fill="FAFBFC"/>
+        </w:rPr>
+        <w:t xml:space="preserve"> </w:t>
+      </w:r>
+      <w:r>
+        <w:rPr>
+          <w:rFonts w:ascii="Open Sans" w:hAnsi="Open Sans"/>
+          <w:b/>
+          <w:bCs/>
+          <w:color w:val="2E3D49"/>
+          <w:sz w:val="30"/>
+          <w:szCs w:val="30"/>
+          <w:shd w:val="clear" w:color="auto" w:fill="FAFBFC"/>
+        </w:rPr>
+        <w:t>Tracking</w:t>
+      </w:r>
+      <w:r>
+        <w:rPr>
+          <w:rFonts w:ascii="Open Sans" w:hAnsi="Open Sans"/>
+          <w:b/>
+          <w:bCs/>
+          <w:color w:val="2E3D49"/>
+          <w:sz w:val="30"/>
+          <w:szCs w:val="30"/>
+          <w:shd w:val="clear" w:color="auto" w:fill="FAFBFC"/>
+        </w:rPr>
+        <w:t xml:space="preserve"> Report</w:t>
       </w:r>
     </w:p>
     <w:p>
@@ -34,7 +94,7 @@
         <w:rPr>
           <w:shd w:val="clear" w:color="auto" w:fill="FFFFFF"/>
         </w:rPr>
-        <w:t>MP.1 Data Buffer Optimization</w:t>
+        <w:t>FP.1 Match 3D Objects</w:t>
       </w:r>
       <w:r>
         <w:rPr>
@@ -50,10 +110,9 @@
           <w:szCs w:val="21"/>
           <w:shd w:val="clear" w:color="auto" w:fill="FFFFFF"/>
         </w:rPr>
-        <w:t>Implement a vector for dataBuffer objects whose size does not exceed a limit (e.g. 2 elements</w:t>
-      </w:r>
-      <w:bookmarkStart w:id="0" w:name="_GoBack"/>
-      <w:bookmarkEnd w:id="0"/>
+        <w:t>Implement the method "</w:t>
+      </w:r>
+      <w:proofErr w:type="spellStart"/>
       <w:r>
         <w:rPr>
           <w:rFonts w:ascii="Open Sans" w:hAnsi="Open Sans"/>
@@ -62,66 +121,218 @@
           <w:szCs w:val="21"/>
           <w:shd w:val="clear" w:color="auto" w:fill="FFFFFF"/>
         </w:rPr>
-        <w:t>). This can be achieved by pushing in new elements on one end and removing elements on the other end.</w:t>
-      </w:r>
+        <w:t>matchBoundingBoxes</w:t>
+      </w:r>
+      <w:proofErr w:type="spellEnd"/>
+      <w:r>
+        <w:rPr>
+          <w:rFonts w:ascii="Open Sans" w:hAnsi="Open Sans"/>
+          <w:color w:val="525C65"/>
+          <w:sz w:val="21"/>
+          <w:szCs w:val="21"/>
+          <w:shd w:val="clear" w:color="auto" w:fill="FFFFFF"/>
+        </w:rPr>
+        <w:t xml:space="preserve">", which takes as input both the previous and the current data frames and provides as output the ids of the matched regions of interest (i.e. the </w:t>
+      </w:r>
+      <w:proofErr w:type="spellStart"/>
+      <w:r>
+        <w:rPr>
+          <w:rFonts w:ascii="Open Sans" w:hAnsi="Open Sans"/>
+          <w:color w:val="525C65"/>
+          <w:sz w:val="21"/>
+          <w:szCs w:val="21"/>
+          <w:shd w:val="clear" w:color="auto" w:fill="FFFFFF"/>
+        </w:rPr>
+        <w:t>boxID</w:t>
+      </w:r>
+      <w:proofErr w:type="spellEnd"/>
+      <w:r>
+        <w:rPr>
+          <w:rFonts w:ascii="Open Sans" w:hAnsi="Open Sans"/>
+          <w:color w:val="525C65"/>
+          <w:sz w:val="21"/>
+          <w:szCs w:val="21"/>
+          <w:shd w:val="clear" w:color="auto" w:fill="FFFFFF"/>
+        </w:rPr>
+        <w:t xml:space="preserve"> property). Matches must be the ones with the highest number of </w:t>
+      </w:r>
+      <w:proofErr w:type="spellStart"/>
+      <w:r>
+        <w:rPr>
+          <w:rFonts w:ascii="Open Sans" w:hAnsi="Open Sans"/>
+          <w:color w:val="525C65"/>
+          <w:sz w:val="21"/>
+          <w:szCs w:val="21"/>
+          <w:shd w:val="clear" w:color="auto" w:fill="FFFFFF"/>
+        </w:rPr>
+        <w:t>keypoint</w:t>
+      </w:r>
+      <w:proofErr w:type="spellEnd"/>
+      <w:r>
+        <w:rPr>
+          <w:rFonts w:ascii="Open Sans" w:hAnsi="Open Sans"/>
+          <w:color w:val="525C65"/>
+          <w:sz w:val="21"/>
+          <w:szCs w:val="21"/>
+          <w:shd w:val="clear" w:color="auto" w:fill="FFFFFF"/>
+        </w:rPr>
+        <w:t xml:space="preserve"> correspondences</w:t>
+      </w:r>
+      <w:proofErr w:type="gramStart"/>
+      <w:r>
+        <w:rPr>
+          <w:rFonts w:ascii="Open Sans" w:hAnsi="Open Sans"/>
+          <w:color w:val="525C65"/>
+          <w:sz w:val="21"/>
+          <w:szCs w:val="21"/>
+          <w:shd w:val="clear" w:color="auto" w:fill="FFFFFF"/>
+        </w:rPr>
+        <w:t>.</w:t>
+      </w:r>
+      <w:r>
+        <w:rPr>
+          <w:rFonts w:ascii="Open Sans" w:hAnsi="Open Sans"/>
+          <w:color w:val="525C65"/>
+          <w:sz w:val="21"/>
+          <w:szCs w:val="21"/>
+          <w:shd w:val="clear" w:color="auto" w:fill="FFFFFF"/>
+        </w:rPr>
+        <w:t>.</w:t>
+      </w:r>
+      <w:proofErr w:type="gramEnd"/>
     </w:p>
     <w:p>
       <w:pPr>
         <w:jc w:val="both"/>
       </w:pPr>
       <w:r>
-        <w:t xml:space="preserve">From </w:t>
+        <w:t xml:space="preserve">In the </w:t>
+      </w:r>
+      <w:proofErr w:type="spellStart"/>
+      <w:r>
+        <w:t>t</w:t>
+      </w:r>
+      <w:r>
+        <w:t>he</w:t>
+      </w:r>
+      <w:proofErr w:type="spellEnd"/>
+      <w:r>
+        <w:t xml:space="preserve"> </w:t>
+      </w:r>
+      <w:proofErr w:type="spellStart"/>
+      <w:r>
+        <w:t>matchBoundingBoxes</w:t>
+      </w:r>
+      <w:proofErr w:type="spellEnd"/>
+      <w:r>
+        <w:t xml:space="preserve"> function </w:t>
+      </w:r>
+      <w:r>
+        <w:t xml:space="preserve">I </w:t>
+      </w:r>
+      <w:r>
+        <w:t xml:space="preserve">iterates </w:t>
+      </w:r>
+      <w:r>
+        <w:t xml:space="preserve">through all points found in the </w:t>
+      </w:r>
+      <w:r>
+        <w:t xml:space="preserve">matches vector, </w:t>
+      </w:r>
+      <w:r>
+        <w:t xml:space="preserve">from </w:t>
       </w:r>
       <w:r>
         <w:t xml:space="preserve">line </w:t>
       </w:r>
       <w:r>
-        <w:t>177</w:t>
+        <w:t xml:space="preserve">161 to 174 with a for the implemented program </w:t>
+      </w:r>
+      <w:r>
+        <w:t xml:space="preserve">determines if the </w:t>
+      </w:r>
+      <w:r>
+        <w:t xml:space="preserve">previous </w:t>
+      </w:r>
+      <w:r>
+        <w:t>point in question exists</w:t>
       </w:r>
       <w:r>
         <w:t xml:space="preserve"> </w:t>
       </w:r>
       <w:r>
-        <w:t xml:space="preserve">to </w:t>
+        <w:t xml:space="preserve">and from </w:t>
       </w:r>
       <w:r>
         <w:t xml:space="preserve">line </w:t>
       </w:r>
       <w:r>
-        <w:t>182</w:t>
+        <w:t>176 to 189 the program determines if the current point exists</w:t>
+      </w:r>
+      <w:r>
+        <w:t>, i</w:t>
+      </w:r>
+      <w:r>
+        <w:t xml:space="preserve">f </w:t>
+      </w:r>
+      <w:r>
+        <w:t>the previous and current point exist</w:t>
+      </w:r>
+      <w:r>
+        <w:t xml:space="preserve">, the count of the </w:t>
+      </w:r>
+      <w:r>
+        <w:t xml:space="preserve">occurrence is updated within </w:t>
+      </w:r>
+      <w:r>
+        <w:t xml:space="preserve">a temporary vector named </w:t>
+      </w:r>
+      <w:r>
+        <w:t>“</w:t>
+      </w:r>
+      <w:proofErr w:type="spellStart"/>
+      <w:r>
+        <w:t>TemporalMatchesList</w:t>
+      </w:r>
+      <w:proofErr w:type="spellEnd"/>
+      <w:r>
+        <w:t>”,</w:t>
       </w:r>
       <w:r>
         <w:t xml:space="preserve"> </w:t>
       </w:r>
       <w:r>
-        <w:t>in “</w:t>
-      </w:r>
-      <w:r>
-        <w:t>MidTermProject_Camera_Student</w:t>
-      </w:r>
-      <w:r>
-        <w:t>.cc</w:t>
-      </w:r>
-      <w:r>
-        <w:t>p</w:t>
-      </w:r>
-      <w:r>
-        <w:t>” file is implemented the next code:</w:t>
+        <w:t xml:space="preserve">If not, the </w:t>
+      </w:r>
+      <w:r>
+        <w:t xml:space="preserve">next </w:t>
+      </w:r>
+      <w:r>
+        <w:t xml:space="preserve">previous and current </w:t>
+      </w:r>
+      <w:r>
+        <w:t>point in the matches vector</w:t>
+      </w:r>
+      <w:r>
+        <w:t xml:space="preserve"> is </w:t>
+      </w:r>
+      <w:r>
+        <w:t>searched</w:t>
+      </w:r>
+      <w:r>
+        <w:t xml:space="preserve">. </w:t>
       </w:r>
     </w:p>
     <w:p>
       <w:pPr>
-        <w:jc w:val="center"/>
+        <w:jc w:val="both"/>
       </w:pPr>
       <w:r>
-        <w:rPr>
-          <w:noProof/>
-        </w:rPr>
         <w:drawing>
-          <wp:inline distT="0" distB="0" distL="0" distR="0" wp14:anchorId="5B7229E1" wp14:editId="0BC0AE94">
-            <wp:extent cx="4594860" cy="1176400"/>
-            <wp:effectExtent l="0" t="0" r="0" b="5080"/>
-            <wp:docPr id="1" name="Picture 1"/>
+          <wp:inline distT="0" distB="0" distL="0" distR="0" wp14:anchorId="43185FB2" wp14:editId="4C0A53E6">
+            <wp:extent cx="5887720" cy="5996602"/>
+            <wp:effectExtent l="0" t="0" r="0" b="4445"/>
+            <wp:docPr id="4" name="Picture 4"/>
             <wp:cNvGraphicFramePr>
               <a:graphicFrameLocks xmlns:a="http://schemas.openxmlformats.org/drawingml/2006/main" noChangeAspect="1"/>
             </wp:cNvGraphicFramePr>
@@ -134,13 +345,13 @@
                   </pic:nvPicPr>
                   <pic:blipFill rotWithShape="1">
                     <a:blip r:embed="rId7"/>
-                    <a:srcRect t="21633"/>
+                    <a:srcRect r="935"/>
                     <a:stretch/>
                   </pic:blipFill>
                   <pic:spPr bwMode="auto">
                     <a:xfrm>
                       <a:off x="0" y="0"/>
-                      <a:ext cx="4595258" cy="1176502"/>
+                      <a:ext cx="5888052" cy="5996940"/>
                     </a:xfrm>
                     <a:prstGeom prst="rect">
                       <a:avLst/>
@@ -166,40 +377,106 @@
         <w:jc w:val="both"/>
       </w:pPr>
       <w:r>
-        <w:t xml:space="preserve">At </w:t>
+        <w:lastRenderedPageBreak/>
+        <w:t>A</w:t>
+      </w:r>
+      <w:r>
+        <w:t xml:space="preserve">nother for loop </w:t>
+      </w:r>
+      <w:r>
+        <w:t xml:space="preserve">from </w:t>
       </w:r>
       <w:r>
         <w:t xml:space="preserve">line </w:t>
       </w:r>
       <w:r>
-        <w:t>117</w:t>
+        <w:t xml:space="preserve">197 to 207 </w:t>
+      </w:r>
+      <w:r>
+        <w:t xml:space="preserve">is </w:t>
+      </w:r>
+      <w:r>
+        <w:t>implemented</w:t>
+      </w:r>
+      <w:r>
+        <w:t xml:space="preserve"> to iterate through all points in</w:t>
       </w:r>
       <w:r>
         <w:t xml:space="preserve"> </w:t>
       </w:r>
       <w:r>
-        <w:t xml:space="preserve">the “if” condition checks the dataBuffer size and if it is equal to the datafufferSize value (2) the front of the vector is removed </w:t>
-      </w:r>
-      <w:r>
-        <w:t>at</w:t>
-      </w:r>
-      <w:r>
-        <w:t xml:space="preserve"> line</w:t>
-      </w:r>
-      <w:r>
-        <w:t xml:space="preserve"> 179 using erase method, after that at </w:t>
-      </w:r>
-      <w:r>
-        <w:t xml:space="preserve">line </w:t>
-      </w:r>
-      <w:r>
-        <w:t>182</w:t>
-      </w:r>
-      <w:r>
-        <w:t xml:space="preserve"> </w:t>
-      </w:r>
-      <w:r>
-        <w:t>the next frame is pushed to the back.</w:t>
+        <w:t xml:space="preserve">the </w:t>
+      </w:r>
+      <w:r>
+        <w:t>“</w:t>
+      </w:r>
+      <w:proofErr w:type="spellStart"/>
+      <w:r>
+        <w:t>TemporalMatchesList</w:t>
+      </w:r>
+      <w:proofErr w:type="spellEnd"/>
+      <w:r>
+        <w:t>”</w:t>
+      </w:r>
+      <w:r>
+        <w:t xml:space="preserve"> vector, and store the best points in the </w:t>
+      </w:r>
+      <w:proofErr w:type="spellStart"/>
+      <w:r>
+        <w:t>bbMatches</w:t>
+      </w:r>
+      <w:proofErr w:type="spellEnd"/>
+      <w:r>
+        <w:t xml:space="preserve"> map.</w:t>
+      </w:r>
+    </w:p>
+    <w:p>
+      <w:pPr>
+        <w:jc w:val="center"/>
+      </w:pPr>
+      <w:r>
+        <w:drawing>
+          <wp:inline distT="0" distB="0" distL="0" distR="0" wp14:anchorId="6DD71FA3" wp14:editId="3D23D401">
+            <wp:extent cx="5230026" cy="1118870"/>
+            <wp:effectExtent l="0" t="0" r="8890" b="5080"/>
+            <wp:docPr id="12" name="Picture 12"/>
+            <wp:cNvGraphicFramePr>
+              <a:graphicFrameLocks xmlns:a="http://schemas.openxmlformats.org/drawingml/2006/main" noChangeAspect="1"/>
+            </wp:cNvGraphicFramePr>
+            <a:graphic xmlns:a="http://schemas.openxmlformats.org/drawingml/2006/main">
+              <a:graphicData uri="http://schemas.openxmlformats.org/drawingml/2006/picture">
+                <pic:pic xmlns:pic="http://schemas.openxmlformats.org/drawingml/2006/picture">
+                  <pic:nvPicPr>
+                    <pic:cNvPr id="1" name=""/>
+                    <pic:cNvPicPr/>
+                  </pic:nvPicPr>
+                  <pic:blipFill rotWithShape="1">
+                    <a:blip r:embed="rId8"/>
+                    <a:srcRect r="8067" b="2705"/>
+                    <a:stretch/>
+                  </pic:blipFill>
+                  <pic:spPr bwMode="auto">
+                    <a:xfrm>
+                      <a:off x="0" y="0"/>
+                      <a:ext cx="5233420" cy="1119596"/>
+                    </a:xfrm>
+                    <a:prstGeom prst="rect">
+                      <a:avLst/>
+                    </a:prstGeom>
+                    <a:ln>
+                      <a:noFill/>
+                    </a:ln>
+                    <a:extLst>
+                      <a:ext uri="{53640926-AAD7-44D8-BBD7-CCE9431645EC}">
+                        <a14:shadowObscured xmlns:a14="http://schemas.microsoft.com/office/drawing/2010/main"/>
+                      </a:ext>
+                    </a:extLst>
+                  </pic:spPr>
+                </pic:pic>
+              </a:graphicData>
+            </a:graphic>
+          </wp:inline>
+        </w:drawing>
       </w:r>
     </w:p>
     <w:p>
@@ -218,13 +495,7 @@
           <w:szCs w:val="21"/>
           <w:shd w:val="clear" w:color="auto" w:fill="FFFFFF"/>
         </w:rPr>
-        <w:t>MP.2 Keypoint Detectio</w:t>
-      </w:r>
-      <w:r>
-        <w:rPr>
-          <w:shd w:val="clear" w:color="auto" w:fill="FFFFFF"/>
-        </w:rPr>
-        <w:t>n</w:t>
+        <w:t>FP.2 Compute Lidar-based TTC</w:t>
       </w:r>
       <w:r>
         <w:rPr>
@@ -240,7 +511,7 @@
           <w:szCs w:val="21"/>
           <w:shd w:val="clear" w:color="auto" w:fill="FFFFFF"/>
         </w:rPr>
-        <w:t>Implement detectors HARRIS, FAST, BRISK, ORB, AKAZE, and SIFT and make them selectable by setting a string accordingly.</w:t>
+        <w:t>Code is functional and returns the specified output. Also, the code is able to deal with outlier Lidar points in a statistically robust way to avoid severe estimation errors.</w:t>
       </w:r>
     </w:p>
     <w:p>
@@ -254,26 +525,113 @@
         <w:t xml:space="preserve">line </w:t>
       </w:r>
       <w:r>
-        <w:t>197 to 208 in “</w:t>
-      </w:r>
-      <w:r>
-        <w:t>MidTermProject_Camera_Student</w:t>
-      </w:r>
-      <w:r>
-        <w:t>.cc</w:t>
-      </w:r>
-      <w:r>
-        <w:t>p</w:t>
-      </w:r>
-      <w:r>
-        <w:t xml:space="preserve">” file the SHI-TOMASI, </w:t>
-      </w:r>
-      <w:r>
-        <w:t>HARRIS, FAST, BRISK, ORB, AKAZE, and SIFT</w:t>
-      </w:r>
-      <w:r>
-        <w:t xml:space="preserve"> detector are executed, see the image bellow:</w:t>
-      </w:r>
+        <w:t xml:space="preserve">197 to 208 </w:t>
+      </w:r>
+      <w:r>
+        <w:t>the program get the minimum previous point and with “</w:t>
+      </w:r>
+      <w:proofErr w:type="spellStart"/>
+      <w:r>
+        <w:t>counterMinXPrev</w:t>
+      </w:r>
+      <w:proofErr w:type="spellEnd"/>
+      <w:r>
+        <w:t>” and “</w:t>
+      </w:r>
+      <w:proofErr w:type="spellStart"/>
+      <w:r>
+        <w:t>averageMinXPrev</w:t>
+      </w:r>
+      <w:proofErr w:type="spellEnd"/>
+      <w:r>
+        <w:t>” at line 250</w:t>
+      </w:r>
+      <w:r>
+        <w:t xml:space="preserve"> calculates the previous minimum point in order to minimize the noise or errors, from line 239 to 248 a for loop is implemented to do the same but for the minimum current point. At line 254 the “time to collision (TTC)” is calculated using the minimum previous and </w:t>
+      </w:r>
+      <w:proofErr w:type="spellStart"/>
+      <w:r>
+        <w:t>corrent</w:t>
+      </w:r>
+      <w:proofErr w:type="spellEnd"/>
+      <w:r>
+        <w:t xml:space="preserve"> average point </w:t>
+      </w:r>
+      <w:proofErr w:type="spellStart"/>
+      <w:r>
+        <w:t>ti</w:t>
+      </w:r>
+      <w:proofErr w:type="spellEnd"/>
+      <w:r>
+        <w:t xml:space="preserve"> avoid severe estimation errors, in the next image you can see the code implemented: </w:t>
+      </w:r>
+    </w:p>
+    <w:p>
+      <w:pPr>
+        <w:jc w:val="center"/>
+      </w:pPr>
+      <w:r>
+        <w:drawing>
+          <wp:inline distT="0" distB="0" distL="0" distR="0" wp14:anchorId="4F5E3705" wp14:editId="7F216546">
+            <wp:extent cx="4138019" cy="4640982"/>
+            <wp:effectExtent l="0" t="0" r="0" b="7620"/>
+            <wp:docPr id="1" name="Picture 1"/>
+            <wp:cNvGraphicFramePr>
+              <a:graphicFrameLocks xmlns:a="http://schemas.openxmlformats.org/drawingml/2006/main" noChangeAspect="1"/>
+            </wp:cNvGraphicFramePr>
+            <a:graphic xmlns:a="http://schemas.openxmlformats.org/drawingml/2006/main">
+              <a:graphicData uri="http://schemas.openxmlformats.org/drawingml/2006/picture">
+                <pic:pic xmlns:pic="http://schemas.openxmlformats.org/drawingml/2006/picture">
+                  <pic:nvPicPr>
+                    <pic:cNvPr id="1" name=""/>
+                    <pic:cNvPicPr/>
+                  </pic:nvPicPr>
+                  <pic:blipFill>
+                    <a:blip r:embed="rId9"/>
+                    <a:stretch>
+                      <a:fillRect/>
+                    </a:stretch>
+                  </pic:blipFill>
+                  <pic:spPr>
+                    <a:xfrm>
+                      <a:off x="0" y="0"/>
+                      <a:ext cx="4138019" cy="4640982"/>
+                    </a:xfrm>
+                    <a:prstGeom prst="rect">
+                      <a:avLst/>
+                    </a:prstGeom>
+                  </pic:spPr>
+                </pic:pic>
+              </a:graphicData>
+            </a:graphic>
+          </wp:inline>
+        </w:drawing>
+      </w:r>
+    </w:p>
+    <w:p>
+      <w:pPr>
+        <w:jc w:val="both"/>
+      </w:pPr>
+    </w:p>
+    <w:p>
+      <w:pPr>
+        <w:jc w:val="both"/>
+      </w:pPr>
+    </w:p>
+    <w:p>
+      <w:pPr>
+        <w:jc w:val="both"/>
+      </w:pPr>
+    </w:p>
+    <w:p>
+      <w:pPr>
+        <w:jc w:val="both"/>
+      </w:pPr>
+    </w:p>
+    <w:p>
+      <w:pPr>
+        <w:jc w:val="both"/>
+      </w:pPr>
     </w:p>
     <w:p>
       <w:pPr>
@@ -299,7 +657,7 @@
                     <pic:cNvPicPr/>
                   </pic:nvPicPr>
                   <pic:blipFill rotWithShape="1">
-                    <a:blip r:embed="rId8"/>
+                    <a:blip r:embed="rId10"/>
                     <a:srcRect t="3019" b="4043"/>
                     <a:stretch/>
                   </pic:blipFill>
@@ -338,7 +696,31 @@
         <w:t xml:space="preserve">line </w:t>
       </w:r>
       <w:r>
-        <w:t xml:space="preserve">201 the “detecotrType” variable is compared with HARRIS string after that the “detKeypointsHarris” function is called, it “detecotrType” is not equal to HARRIS string at </w:t>
+        <w:t>201 the “</w:t>
+      </w:r>
+      <w:proofErr w:type="spellStart"/>
+      <w:r>
+        <w:t>detecotrType</w:t>
+      </w:r>
+      <w:proofErr w:type="spellEnd"/>
+      <w:r>
+        <w:t>” variable is compared with HARRIS string after that the “</w:t>
+      </w:r>
+      <w:proofErr w:type="spellStart"/>
+      <w:r>
+        <w:t>detKeypointsHarris</w:t>
+      </w:r>
+      <w:proofErr w:type="spellEnd"/>
+      <w:r>
+        <w:t>” function is called, it “</w:t>
+      </w:r>
+      <w:proofErr w:type="spellStart"/>
+      <w:r>
+        <w:t>detecotrType</w:t>
+      </w:r>
+      <w:proofErr w:type="spellEnd"/>
+      <w:r>
+        <w:t xml:space="preserve">” is not equal to HARRIS string at </w:t>
       </w:r>
       <w:r>
         <w:t xml:space="preserve">line </w:t>
@@ -350,16 +732,40 @@
         <w:t xml:space="preserve"> </w:t>
       </w:r>
       <w:r>
-        <w:t>“detKeypointsModers” function is called, inside of this function other if-else conditions compare</w:t>
-      </w:r>
-      <w:r>
-        <w:t xml:space="preserve"> the “detecotrType” variable with </w:t>
+        <w:t>“</w:t>
+      </w:r>
+      <w:proofErr w:type="spellStart"/>
+      <w:r>
+        <w:t>detKeypointsModers</w:t>
+      </w:r>
+      <w:proofErr w:type="spellEnd"/>
+      <w:r>
+        <w:t>” function is called, inside of this function other if-else conditions compare</w:t>
+      </w:r>
+      <w:r>
+        <w:t xml:space="preserve"> the “</w:t>
+      </w:r>
+      <w:proofErr w:type="spellStart"/>
+      <w:r>
+        <w:t>detecotrType</w:t>
+      </w:r>
+      <w:proofErr w:type="spellEnd"/>
+      <w:r>
+        <w:t xml:space="preserve">” variable with </w:t>
       </w:r>
       <w:r>
         <w:t>FAST, BRISK, ORB, AKAZE, and SIFT</w:t>
       </w:r>
       <w:r>
-        <w:t xml:space="preserve"> string in order to execute the proper detector, “detKeypointsModers” function is in “</w:t>
+        <w:t xml:space="preserve"> string in order to execute the proper detector, “</w:t>
+      </w:r>
+      <w:proofErr w:type="spellStart"/>
+      <w:r>
+        <w:t>detKeypointsModers</w:t>
+      </w:r>
+      <w:proofErr w:type="spellEnd"/>
+      <w:r>
+        <w:t>” function is in “</w:t>
       </w:r>
       <w:r>
         <w:t>matching2D_Student</w:t>
@@ -385,7 +791,15 @@
         <w:jc w:val="both"/>
       </w:pPr>
       <w:r>
-        <w:t xml:space="preserve">In “detKeypointsModers” </w:t>
+        <w:t>In “</w:t>
+      </w:r>
+      <w:proofErr w:type="spellStart"/>
+      <w:r>
+        <w:t>detKeypointsModers</w:t>
+      </w:r>
+      <w:proofErr w:type="spellEnd"/>
+      <w:r>
+        <w:t xml:space="preserve">” </w:t>
       </w:r>
       <w:r>
         <w:t xml:space="preserve">method </w:t>
@@ -406,7 +820,17 @@
         <w:t xml:space="preserve">line </w:t>
       </w:r>
       <w:r>
-        <w:t xml:space="preserve">269 to 296 the detector is selected according to “detectorType”, after that at </w:t>
+        <w:t>269 to 296 the detector is selected according to “</w:t>
+      </w:r>
+      <w:proofErr w:type="spellStart"/>
+      <w:r>
+        <w:t>detectorType</w:t>
+      </w:r>
+      <w:bookmarkStart w:id="0" w:name="_GoBack"/>
+      <w:bookmarkEnd w:id="0"/>
+      <w:proofErr w:type="spellEnd"/>
+      <w:r>
+        <w:t xml:space="preserve">”, after that at </w:t>
       </w:r>
       <w:r>
         <w:t xml:space="preserve">line </w:t>
@@ -418,7 +842,31 @@
         <w:t xml:space="preserve"> </w:t>
       </w:r>
       <w:r>
-        <w:t>the “detector-&gt;detect” method is executed with the grayscale image as input and in the “keypoints” vector the detected keypoints are stored, in the next image you can see the “detKeypointsModers” method.</w:t>
+        <w:t>the “detector-&gt;detect” method is executed with the grayscale image as input and in the “</w:t>
+      </w:r>
+      <w:proofErr w:type="spellStart"/>
+      <w:r>
+        <w:t>keypoints</w:t>
+      </w:r>
+      <w:proofErr w:type="spellEnd"/>
+      <w:r>
+        <w:t xml:space="preserve">” vector the detected </w:t>
+      </w:r>
+      <w:proofErr w:type="spellStart"/>
+      <w:r>
+        <w:t>keypoints</w:t>
+      </w:r>
+      <w:proofErr w:type="spellEnd"/>
+      <w:r>
+        <w:t xml:space="preserve"> are stored, in the next image you can see the “</w:t>
+      </w:r>
+      <w:proofErr w:type="spellStart"/>
+      <w:r>
+        <w:t>detKeypointsModers</w:t>
+      </w:r>
+      <w:proofErr w:type="spellEnd"/>
+      <w:r>
+        <w:t>” method.</w:t>
       </w:r>
     </w:p>
     <w:p>
@@ -446,7 +894,7 @@
                     <pic:cNvPicPr/>
                   </pic:nvPicPr>
                   <pic:blipFill rotWithShape="1">
-                    <a:blip r:embed="rId9"/>
+                    <a:blip r:embed="rId11"/>
                     <a:srcRect t="782" r="9267"/>
                     <a:stretch/>
                   </pic:blipFill>
@@ -490,8 +938,9 @@
           <w:szCs w:val="21"/>
           <w:shd w:val="clear" w:color="auto" w:fill="FFFFFF"/>
         </w:rPr>
-        <w:t>MP.3 Keypoint Removal</w:t>
-      </w:r>
+        <w:t xml:space="preserve">MP.3 </w:t>
+      </w:r>
+      <w:proofErr w:type="spellStart"/>
       <w:r>
         <w:rPr>
           <w:rFonts w:ascii="Open Sans" w:hAnsi="Open Sans"/>
@@ -500,7 +949,72 @@
           <w:szCs w:val="21"/>
           <w:shd w:val="clear" w:color="auto" w:fill="FFFFFF"/>
         </w:rPr>
-        <w:t>: Remove all keypoints outside of a pre-defined rectangle and only use the keypoints within the rectangle for further processing.</w:t>
+        <w:t>Keypoint</w:t>
+      </w:r>
+      <w:proofErr w:type="spellEnd"/>
+      <w:r>
+        <w:rPr>
+          <w:rFonts w:ascii="Open Sans" w:hAnsi="Open Sans"/>
+          <w:color w:val="525C65"/>
+          <w:sz w:val="21"/>
+          <w:szCs w:val="21"/>
+          <w:shd w:val="clear" w:color="auto" w:fill="FFFFFF"/>
+        </w:rPr>
+        <w:t xml:space="preserve"> Removal</w:t>
+      </w:r>
+      <w:r>
+        <w:rPr>
+          <w:rFonts w:ascii="Open Sans" w:hAnsi="Open Sans"/>
+          <w:color w:val="525C65"/>
+          <w:sz w:val="21"/>
+          <w:szCs w:val="21"/>
+          <w:shd w:val="clear" w:color="auto" w:fill="FFFFFF"/>
+        </w:rPr>
+        <w:t xml:space="preserve">: Remove all </w:t>
+      </w:r>
+      <w:proofErr w:type="spellStart"/>
+      <w:r>
+        <w:rPr>
+          <w:rFonts w:ascii="Open Sans" w:hAnsi="Open Sans"/>
+          <w:color w:val="525C65"/>
+          <w:sz w:val="21"/>
+          <w:szCs w:val="21"/>
+          <w:shd w:val="clear" w:color="auto" w:fill="FFFFFF"/>
+        </w:rPr>
+        <w:t>keypoints</w:t>
+      </w:r>
+      <w:proofErr w:type="spellEnd"/>
+      <w:r>
+        <w:rPr>
+          <w:rFonts w:ascii="Open Sans" w:hAnsi="Open Sans"/>
+          <w:color w:val="525C65"/>
+          <w:sz w:val="21"/>
+          <w:szCs w:val="21"/>
+          <w:shd w:val="clear" w:color="auto" w:fill="FFFFFF"/>
+        </w:rPr>
+        <w:t xml:space="preserve"> outside of a pre-defined rectangle and only use the </w:t>
+      </w:r>
+      <w:proofErr w:type="spellStart"/>
+      <w:r>
+        <w:rPr>
+          <w:rFonts w:ascii="Open Sans" w:hAnsi="Open Sans"/>
+          <w:color w:val="525C65"/>
+          <w:sz w:val="21"/>
+          <w:szCs w:val="21"/>
+          <w:shd w:val="clear" w:color="auto" w:fill="FFFFFF"/>
+        </w:rPr>
+        <w:t>keypoints</w:t>
+      </w:r>
+      <w:proofErr w:type="spellEnd"/>
+      <w:r>
+        <w:rPr>
+          <w:rFonts w:ascii="Open Sans" w:hAnsi="Open Sans"/>
+          <w:color w:val="525C65"/>
+          <w:sz w:val="21"/>
+          <w:szCs w:val="21"/>
+          <w:shd w:val="clear" w:color="auto" w:fill="FFFFFF"/>
+        </w:rPr>
+        <w:t xml:space="preserve"> within the rectangle for further processing.</w:t>
       </w:r>
     </w:p>
     <w:p>
@@ -510,6 +1024,7 @@
       <w:r>
         <w:t>In “</w:t>
       </w:r>
+      <w:proofErr w:type="spellStart"/>
       <w:r>
         <w:t>MidTermProject_Camera_Student</w:t>
       </w:r>
@@ -519,6 +1034,7 @@
       <w:r>
         <w:t>p</w:t>
       </w:r>
+      <w:proofErr w:type="spellEnd"/>
       <w:r>
         <w:t>” a</w:t>
       </w:r>
@@ -538,28 +1054,80 @@
         <w:t xml:space="preserve">a bounding box </w:t>
       </w:r>
       <w:r>
-        <w:t xml:space="preserve"> named “vehicleBox“ is created that is used in the “if condition” at </w:t>
+        <w:t xml:space="preserve"> named “</w:t>
+      </w:r>
+      <w:proofErr w:type="spellStart"/>
+      <w:r>
+        <w:t>vehicleBox</w:t>
+      </w:r>
+      <w:proofErr w:type="spellEnd"/>
+      <w:r>
+        <w:t xml:space="preserve">“ is created that is used in the “if condition” at </w:t>
       </w:r>
       <w:r>
         <w:t xml:space="preserve">line </w:t>
       </w:r>
       <w:r>
-        <w:t>226 witch extracted all keypoints founded within the bounding box defined in “vehicleBox”, all keypoint within the “vehicleBox” bounding box are stored in the “</w:t>
-      </w:r>
+        <w:t xml:space="preserve">226 witch extracted all </w:t>
+      </w:r>
+      <w:proofErr w:type="spellStart"/>
+      <w:r>
+        <w:t>keypoints</w:t>
+      </w:r>
+      <w:proofErr w:type="spellEnd"/>
+      <w:r>
+        <w:t xml:space="preserve"> founded within the bounding box defined in “</w:t>
+      </w:r>
+      <w:proofErr w:type="spellStart"/>
+      <w:r>
+        <w:t>vehicleBox</w:t>
+      </w:r>
+      <w:proofErr w:type="spellEnd"/>
+      <w:r>
+        <w:t xml:space="preserve">”, all </w:t>
+      </w:r>
+      <w:proofErr w:type="spellStart"/>
+      <w:r>
+        <w:t>keypoint</w:t>
+      </w:r>
+      <w:proofErr w:type="spellEnd"/>
+      <w:r>
+        <w:t xml:space="preserve"> within the “</w:t>
+      </w:r>
+      <w:proofErr w:type="spellStart"/>
+      <w:r>
+        <w:t>vehicleBox</w:t>
+      </w:r>
+      <w:proofErr w:type="spellEnd"/>
+      <w:r>
+        <w:t>” bounding box are stored in the “</w:t>
+      </w:r>
+      <w:proofErr w:type="spellStart"/>
       <w:r>
         <w:t>keypointsInVehicleBox</w:t>
       </w:r>
+      <w:proofErr w:type="spellEnd"/>
       <w:r>
         <w:t xml:space="preserve">” auxiliary vector if the </w:t>
       </w:r>
       <w:r>
         <w:t>“</w:t>
       </w:r>
+      <w:proofErr w:type="spellStart"/>
       <w:r>
         <w:t>vehicleBox.contains</w:t>
       </w:r>
-      <w:r>
-        <w:t xml:space="preserve">” method returns a true value after checks if the point is within the boundary.When the “for loop” from </w:t>
+      <w:proofErr w:type="spellEnd"/>
+      <w:r>
+        <w:t xml:space="preserve">” method returns a true value after checks if the point is within the </w:t>
+      </w:r>
+      <w:proofErr w:type="spellStart"/>
+      <w:r>
+        <w:t>boundary.When</w:t>
+      </w:r>
+      <w:proofErr w:type="spellEnd"/>
+      <w:r>
+        <w:t xml:space="preserve"> the “for loop” from </w:t>
       </w:r>
       <w:r>
         <w:t xml:space="preserve">line </w:t>
@@ -569,11 +1137,29 @@
       </w:r>
       <w:r>
         <w:lastRenderedPageBreak/>
-        <w:t>“keypoints” vector is assigned with all keypoints stored in “</w:t>
-      </w:r>
+        <w:t>“</w:t>
+      </w:r>
+      <w:proofErr w:type="spellStart"/>
+      <w:r>
+        <w:t>keypoints</w:t>
+      </w:r>
+      <w:proofErr w:type="spellEnd"/>
+      <w:r>
+        <w:t xml:space="preserve">” vector is assigned with all </w:t>
+      </w:r>
+      <w:proofErr w:type="spellStart"/>
+      <w:r>
+        <w:t>keypoints</w:t>
+      </w:r>
+      <w:proofErr w:type="spellEnd"/>
+      <w:r>
+        <w:t xml:space="preserve"> stored in “</w:t>
+      </w:r>
+      <w:proofErr w:type="spellStart"/>
       <w:r>
         <w:t>keypointsInVehicleBox</w:t>
       </w:r>
+      <w:proofErr w:type="spellEnd"/>
       <w:r>
         <w:t>” vector. You can see the code in the next image:</w:t>
       </w:r>
@@ -602,7 +1188,7 @@
                     <pic:cNvPicPr/>
                   </pic:nvPicPr>
                   <pic:blipFill rotWithShape="1">
-                    <a:blip r:embed="rId10"/>
+                    <a:blip r:embed="rId12"/>
                     <a:srcRect l="287" t="3044" r="10856" b="4644"/>
                     <a:stretch/>
                   </pic:blipFill>
@@ -689,8 +1275,9 @@
           <w:szCs w:val="21"/>
           <w:shd w:val="clear" w:color="auto" w:fill="FFFFFF"/>
         </w:rPr>
-        <w:t xml:space="preserve"> Keypoint Descriptors</w:t>
-      </w:r>
+        <w:t xml:space="preserve"> </w:t>
+      </w:r>
+      <w:proofErr w:type="spellStart"/>
       <w:r>
         <w:rPr>
           <w:rFonts w:ascii="Open Sans" w:hAnsi="Open Sans"/>
@@ -699,7 +1286,50 @@
           <w:szCs w:val="21"/>
           <w:shd w:val="clear" w:color="auto" w:fill="FFFFFF"/>
         </w:rPr>
-        <w:t>: Implement descriptors BRIEF, ORB, FREAK, AKAZE and SIFT and make them selectable by setting a string accordingly.</w:t>
+        <w:t>Keypoint</w:t>
+      </w:r>
+      <w:proofErr w:type="spellEnd"/>
+      <w:r>
+        <w:rPr>
+          <w:rFonts w:ascii="Open Sans" w:hAnsi="Open Sans"/>
+          <w:color w:val="525C65"/>
+          <w:sz w:val="21"/>
+          <w:szCs w:val="21"/>
+          <w:shd w:val="clear" w:color="auto" w:fill="FFFFFF"/>
+        </w:rPr>
+        <w:t xml:space="preserve"> Descriptors</w:t>
+      </w:r>
+      <w:r>
+        <w:rPr>
+          <w:rFonts w:ascii="Open Sans" w:hAnsi="Open Sans"/>
+          <w:color w:val="525C65"/>
+          <w:sz w:val="21"/>
+          <w:szCs w:val="21"/>
+          <w:shd w:val="clear" w:color="auto" w:fill="FFFFFF"/>
+        </w:rPr>
+        <w:t xml:space="preserve">: Implement descriptors BRIEF, ORB, FREAK, </w:t>
+      </w:r>
+      <w:proofErr w:type="gramStart"/>
+      <w:r>
+        <w:rPr>
+          <w:rFonts w:ascii="Open Sans" w:hAnsi="Open Sans"/>
+          <w:color w:val="525C65"/>
+          <w:sz w:val="21"/>
+          <w:szCs w:val="21"/>
+          <w:shd w:val="clear" w:color="auto" w:fill="FFFFFF"/>
+        </w:rPr>
+        <w:t>AKAZE</w:t>
+      </w:r>
+      <w:proofErr w:type="gramEnd"/>
+      <w:r>
+        <w:rPr>
+          <w:rFonts w:ascii="Open Sans" w:hAnsi="Open Sans"/>
+          <w:color w:val="525C65"/>
+          <w:sz w:val="21"/>
+          <w:szCs w:val="21"/>
+          <w:shd w:val="clear" w:color="auto" w:fill="FFFFFF"/>
+        </w:rPr>
+        <w:t xml:space="preserve"> and SIFT and make them selectable by setting a string accordingly.</w:t>
       </w:r>
     </w:p>
     <w:p>
@@ -724,9 +1354,11 @@
       <w:r>
         <w:t xml:space="preserve"> “</w:t>
       </w:r>
+      <w:proofErr w:type="spellStart"/>
       <w:r>
         <w:t>descriptorType</w:t>
       </w:r>
+      <w:proofErr w:type="spellEnd"/>
       <w:r>
         <w:t>”</w:t>
       </w:r>
@@ -736,9 +1368,11 @@
       <w:r>
         <w:t>variable with BRIEF, ORB, FREAK, AKAZE, and SIFT strings,  when the “</w:t>
       </w:r>
+      <w:proofErr w:type="spellStart"/>
       <w:r>
         <w:t>descriptorType.compare</w:t>
       </w:r>
+      <w:proofErr w:type="spellEnd"/>
       <w:r>
         <w:t xml:space="preserve">” method return a true value the generic extractor variable is assigned with the appropriate descriptor, and the compute method is called in the </w:t>
       </w:r>
@@ -773,7 +1407,7 @@
                     <pic:cNvPicPr/>
                   </pic:nvPicPr>
                   <pic:blipFill rotWithShape="1">
-                    <a:blip r:embed="rId11"/>
+                    <a:blip r:embed="rId13"/>
                     <a:srcRect t="1254" r="1201" b="1561"/>
                     <a:stretch/>
                   </pic:blipFill>
@@ -905,9 +1539,11 @@
       <w:r>
         <w:t>39 to 52 the FLANN matching is implemented, in the line 39, if the “</w:t>
       </w:r>
+      <w:proofErr w:type="spellStart"/>
       <w:r>
         <w:t>matcherType.compare</w:t>
       </w:r>
+      <w:proofErr w:type="spellEnd"/>
       <w:r>
         <w:t xml:space="preserve">” method return a true value after compere with “MAT_FLANN” string, two if conditions are used to convert </w:t>
       </w:r>
@@ -924,7 +1560,15 @@
         <w:t xml:space="preserve"> CV_32F type</w:t>
       </w:r>
       <w:r>
-        <w:t xml:space="preserve"> if they are not CV_32F type to avoid an OpenCV, after that </w:t>
+        <w:t xml:space="preserve"> if they are not CV_32F type to avoid an </w:t>
+      </w:r>
+      <w:proofErr w:type="spellStart"/>
+      <w:r>
+        <w:t>OpenCV</w:t>
+      </w:r>
+      <w:proofErr w:type="spellEnd"/>
+      <w:r>
+        <w:t xml:space="preserve">, after that </w:t>
       </w:r>
       <w:r>
         <w:t xml:space="preserve">the “matcher” </w:t>
@@ -935,9 +1579,11 @@
       <w:r>
         <w:t>of “</w:t>
       </w:r>
+      <w:proofErr w:type="spellStart"/>
       <w:r>
         <w:t>DescriptorMatcher</w:t>
       </w:r>
+      <w:proofErr w:type="spellEnd"/>
       <w:r>
         <w:t>” data type is assigned a pointer to a descriptor matcher constructed with a FLANNBASED type</w:t>
       </w:r>
@@ -969,7 +1615,7 @@
                     <pic:cNvPicPr/>
                   </pic:nvPicPr>
                   <pic:blipFill rotWithShape="1">
-                    <a:blip r:embed="rId12"/>
+                    <a:blip r:embed="rId14"/>
                     <a:srcRect b="2784"/>
                     <a:stretch/>
                   </pic:blipFill>
@@ -1060,7 +1706,29 @@
           <w:szCs w:val="21"/>
           <w:shd w:val="clear" w:color="auto" w:fill="FFFFFF"/>
         </w:rPr>
-        <w:t>Use the K-Nearest-Neighbor matching to implement the descriptor distance ratio test, which looks at the ratio of best vs. second-best match to decide whether to keep an associated pair of keypoints.</w:t>
+        <w:t xml:space="preserve">Use the K-Nearest-Neighbor matching to implement the descriptor distance ratio test, which looks at the ratio of best vs. second-best match to decide whether to keep an associated pair of </w:t>
+      </w:r>
+      <w:proofErr w:type="spellStart"/>
+      <w:r>
+        <w:rPr>
+          <w:rFonts w:ascii="Open Sans" w:hAnsi="Open Sans"/>
+          <w:color w:val="525C65"/>
+          <w:sz w:val="21"/>
+          <w:szCs w:val="21"/>
+          <w:shd w:val="clear" w:color="auto" w:fill="FFFFFF"/>
+        </w:rPr>
+        <w:t>keypoints</w:t>
+      </w:r>
+      <w:proofErr w:type="spellEnd"/>
+      <w:r>
+        <w:rPr>
+          <w:rFonts w:ascii="Open Sans" w:hAnsi="Open Sans"/>
+          <w:color w:val="525C65"/>
+          <w:sz w:val="21"/>
+          <w:szCs w:val="21"/>
+          <w:shd w:val="clear" w:color="auto" w:fill="FFFFFF"/>
+        </w:rPr>
+        <w:t>.</w:t>
       </w:r>
     </w:p>
     <w:p>
@@ -1082,9 +1750,11 @@
       <w:r>
         <w:t>68 a vector of “</w:t>
       </w:r>
+      <w:proofErr w:type="spellStart"/>
       <w:r>
         <w:t>DMatch</w:t>
       </w:r>
+      <w:proofErr w:type="spellEnd"/>
       <w:r>
         <w:t>”</w:t>
       </w:r>
@@ -1094,9 +1764,11 @@
       <w:r>
         <w:t>named “</w:t>
       </w:r>
+      <w:proofErr w:type="spellStart"/>
       <w:r>
         <w:t>kNearestNeighborMatches</w:t>
       </w:r>
+      <w:proofErr w:type="spellEnd"/>
       <w:r>
         <w:t>”</w:t>
       </w:r>
@@ -1110,8 +1782,13 @@
         <w:t>“</w:t>
       </w:r>
       <w:r>
-        <w:t>matcher-&gt;knnMatch</w:t>
-      </w:r>
+        <w:t>matcher-&gt;</w:t>
+      </w:r>
+      <w:proofErr w:type="spellStart"/>
+      <w:r>
+        <w:t>knnMatch</w:t>
+      </w:r>
+      <w:proofErr w:type="spellEnd"/>
       <w:r>
         <w:t>”</w:t>
       </w:r>
@@ -1127,9 +1804,11 @@
       <w:r>
         <w:t>“</w:t>
       </w:r>
+      <w:proofErr w:type="spellStart"/>
       <w:r>
         <w:t>kNearestNeighborMatches</w:t>
       </w:r>
+      <w:proofErr w:type="spellEnd"/>
       <w:r>
         <w:t>”</w:t>
       </w:r>
@@ -1170,7 +1849,7 @@
                     <pic:cNvPicPr/>
                   </pic:nvPicPr>
                   <pic:blipFill rotWithShape="1">
-                    <a:blip r:embed="rId13"/>
+                    <a:blip r:embed="rId15"/>
                     <a:srcRect l="575" r="7812" b="1550"/>
                     <a:stretch/>
                   </pic:blipFill>
@@ -1245,7 +1924,29 @@
           <w:szCs w:val="21"/>
           <w:shd w:val="clear" w:color="auto" w:fill="FFFFFF"/>
         </w:rPr>
-        <w:t>Count the number of keypoints on the preceding vehicle for all 10 images and take note of the distribution of their neighborhood size. Do this for all the detectors you have implemented.</w:t>
+        <w:t xml:space="preserve">Count the number of </w:t>
+      </w:r>
+      <w:proofErr w:type="spellStart"/>
+      <w:r>
+        <w:rPr>
+          <w:rFonts w:ascii="Open Sans" w:hAnsi="Open Sans"/>
+          <w:color w:val="525C65"/>
+          <w:sz w:val="21"/>
+          <w:szCs w:val="21"/>
+          <w:shd w:val="clear" w:color="auto" w:fill="FFFFFF"/>
+        </w:rPr>
+        <w:t>keypoints</w:t>
+      </w:r>
+      <w:proofErr w:type="spellEnd"/>
+      <w:r>
+        <w:rPr>
+          <w:rFonts w:ascii="Open Sans" w:hAnsi="Open Sans"/>
+          <w:color w:val="525C65"/>
+          <w:sz w:val="21"/>
+          <w:szCs w:val="21"/>
+          <w:shd w:val="clear" w:color="auto" w:fill="FFFFFF"/>
+        </w:rPr>
+        <w:t xml:space="preserve"> on the preceding vehicle for all 10 images and take note of the distribution of their neighborhood size. Do this for all the detectors you have implemented.</w:t>
       </w:r>
     </w:p>
     <w:p>
@@ -1255,6 +1956,7 @@
       <w:r>
         <w:t>In line 234 in the “</w:t>
       </w:r>
+      <w:proofErr w:type="spellStart"/>
       <w:r>
         <w:t>MidTermProject_Camera_Student</w:t>
       </w:r>
@@ -1264,14 +1966,46 @@
       <w:r>
         <w:t>p</w:t>
       </w:r>
-      <w:r>
-        <w:t>” file the number of keypoints on the preceding vehicle are stored, the number of keypoints found on the vehicle is equal to the size of “</w:t>
-      </w:r>
+      <w:proofErr w:type="spellEnd"/>
+      <w:r>
+        <w:t xml:space="preserve">” file the number of </w:t>
+      </w:r>
+      <w:proofErr w:type="spellStart"/>
+      <w:r>
+        <w:t>keypoints</w:t>
+      </w:r>
+      <w:proofErr w:type="spellEnd"/>
+      <w:r>
+        <w:t xml:space="preserve"> on the preceding vehicle are stored, the number of </w:t>
+      </w:r>
+      <w:proofErr w:type="spellStart"/>
+      <w:r>
+        <w:t>keypoints</w:t>
+      </w:r>
+      <w:proofErr w:type="spellEnd"/>
+      <w:r>
+        <w:t xml:space="preserve"> found on the vehicle is equal to the size of “</w:t>
+      </w:r>
+      <w:proofErr w:type="spellStart"/>
       <w:r>
         <w:t>keypointsInVehicleBox</w:t>
       </w:r>
-      <w:r>
-        <w:t>“ vector. At line 234 the number of keypoint in the vehicle are stored to write them in the CSV file.</w:t>
+      <w:proofErr w:type="spellEnd"/>
+      <w:proofErr w:type="gramStart"/>
+      <w:r>
+        <w:t>“ vector</w:t>
+      </w:r>
+      <w:proofErr w:type="gramEnd"/>
+      <w:r>
+        <w:t xml:space="preserve">. At line 234 the number of </w:t>
+      </w:r>
+      <w:proofErr w:type="spellStart"/>
+      <w:r>
+        <w:t>keypoint</w:t>
+      </w:r>
+      <w:proofErr w:type="spellEnd"/>
+      <w:r>
+        <w:t xml:space="preserve"> in the vehicle are stored to write them in the CSV file.</w:t>
       </w:r>
       <w:r>
         <w:t xml:space="preserve"> All detectors are implemented using the “for cycle” in line 145.</w:t>
@@ -1319,7 +2053,29 @@
           <w:szCs w:val="21"/>
           <w:shd w:val="clear" w:color="auto" w:fill="FFFFFF"/>
         </w:rPr>
-        <w:t>Count the number of matched keypoints for all 10 images using all possible combinations of detectors and descriptors. In the matching step, the BF approach is used with the descriptor distance ratio set to 0.8.</w:t>
+        <w:t xml:space="preserve">Count the number of matched </w:t>
+      </w:r>
+      <w:proofErr w:type="spellStart"/>
+      <w:r>
+        <w:rPr>
+          <w:rFonts w:ascii="Open Sans" w:hAnsi="Open Sans"/>
+          <w:color w:val="525C65"/>
+          <w:sz w:val="21"/>
+          <w:szCs w:val="21"/>
+          <w:shd w:val="clear" w:color="auto" w:fill="FFFFFF"/>
+        </w:rPr>
+        <w:t>keypoints</w:t>
+      </w:r>
+      <w:proofErr w:type="spellEnd"/>
+      <w:r>
+        <w:rPr>
+          <w:rFonts w:ascii="Open Sans" w:hAnsi="Open Sans"/>
+          <w:color w:val="525C65"/>
+          <w:sz w:val="21"/>
+          <w:szCs w:val="21"/>
+          <w:shd w:val="clear" w:color="auto" w:fill="FFFFFF"/>
+        </w:rPr>
+        <w:t xml:space="preserve"> for all 10 images using all possible combinations of detectors and descriptors. In the matching step, the BF approach is used with the descriptor distance ratio set to 0.8.</w:t>
       </w:r>
     </w:p>
     <w:p>
@@ -1333,14 +2089,32 @@
         <w:t>file</w:t>
       </w:r>
       <w:r>
-        <w:t xml:space="preserve"> the size of “maches” vector at line 79 is the keypoints number using the distance ratio of 0.8, the </w:t>
+        <w:t xml:space="preserve"> the size of “</w:t>
+      </w:r>
+      <w:proofErr w:type="spellStart"/>
+      <w:r>
+        <w:t>maches</w:t>
+      </w:r>
+      <w:proofErr w:type="spellEnd"/>
+      <w:r>
+        <w:t xml:space="preserve">” vector at line 79 is the </w:t>
+      </w:r>
+      <w:proofErr w:type="spellStart"/>
+      <w:r>
+        <w:t>keypoints</w:t>
+      </w:r>
+      <w:proofErr w:type="spellEnd"/>
+      <w:r>
+        <w:t xml:space="preserve"> number using the distance ratio of 0.8, the </w:t>
       </w:r>
       <w:r>
         <w:t>“</w:t>
       </w:r>
+      <w:proofErr w:type="spellStart"/>
       <w:r>
         <w:t>maches</w:t>
       </w:r>
+      <w:proofErr w:type="spellEnd"/>
       <w:r>
         <w:t>”</w:t>
       </w:r>
@@ -1356,11 +2130,16 @@
       <w:r>
         <w:t xml:space="preserve"> All detectors and descriptor are implemented using the “for cycle” in line 145 in “</w:t>
       </w:r>
+      <w:proofErr w:type="spellStart"/>
       <w:r>
         <w:t>MidTermProject_Camera_Student</w:t>
       </w:r>
       <w:r>
-        <w:t>.ccp” file.</w:t>
+        <w:t>.ccp</w:t>
+      </w:r>
+      <w:proofErr w:type="spellEnd"/>
+      <w:r>
+        <w:t>” file.</w:t>
       </w:r>
     </w:p>
     <w:p>
@@ -1394,7 +2173,51 @@
           <w:szCs w:val="21"/>
           <w:shd w:val="clear" w:color="auto" w:fill="FFFFFF"/>
         </w:rPr>
-        <w:t>Log the time it takes for keypoint detection and descriptor extraction. The results must be entered into a spreadsheet and based on this data, the TOP3 detector / descriptor combinations must be recommended as the best choice for our purpose of detecting keypoints on vehicles.</w:t>
+        <w:t xml:space="preserve">Log the time it takes for </w:t>
+      </w:r>
+      <w:proofErr w:type="spellStart"/>
+      <w:r>
+        <w:rPr>
+          <w:rFonts w:ascii="Open Sans" w:hAnsi="Open Sans"/>
+          <w:color w:val="525C65"/>
+          <w:sz w:val="21"/>
+          <w:szCs w:val="21"/>
+          <w:shd w:val="clear" w:color="auto" w:fill="FFFFFF"/>
+        </w:rPr>
+        <w:t>keypoint</w:t>
+      </w:r>
+      <w:proofErr w:type="spellEnd"/>
+      <w:r>
+        <w:rPr>
+          <w:rFonts w:ascii="Open Sans" w:hAnsi="Open Sans"/>
+          <w:color w:val="525C65"/>
+          <w:sz w:val="21"/>
+          <w:szCs w:val="21"/>
+          <w:shd w:val="clear" w:color="auto" w:fill="FFFFFF"/>
+        </w:rPr>
+        <w:t xml:space="preserve"> detection and descriptor extraction. The results must be entered into a spreadsheet and based on this data, the TOP3 detector / descriptor combinations must be recommended as the best choice for our purpose of detecting </w:t>
+      </w:r>
+      <w:proofErr w:type="spellStart"/>
+      <w:r>
+        <w:rPr>
+          <w:rFonts w:ascii="Open Sans" w:hAnsi="Open Sans"/>
+          <w:color w:val="525C65"/>
+          <w:sz w:val="21"/>
+          <w:szCs w:val="21"/>
+          <w:shd w:val="clear" w:color="auto" w:fill="FFFFFF"/>
+        </w:rPr>
+        <w:t>keypoints</w:t>
+      </w:r>
+      <w:proofErr w:type="spellEnd"/>
+      <w:r>
+        <w:rPr>
+          <w:rFonts w:ascii="Open Sans" w:hAnsi="Open Sans"/>
+          <w:color w:val="525C65"/>
+          <w:sz w:val="21"/>
+          <w:szCs w:val="21"/>
+          <w:shd w:val="clear" w:color="auto" w:fill="FFFFFF"/>
+        </w:rPr>
+        <w:t xml:space="preserve"> on vehicles.</w:t>
       </w:r>
     </w:p>
     <w:p>
@@ -1461,13 +2284,29 @@
       </w:pPr>
       <w:r>
         <w:lastRenderedPageBreak/>
-        <w:t>These top 3 are in base of detector time and descriptor time that for all cases is not more than 3 secods,</w:t>
+        <w:t xml:space="preserve">These top 3 are in base of detector time and descriptor time that for all cases is not more than 3 </w:t>
+      </w:r>
+      <w:proofErr w:type="spellStart"/>
+      <w:r>
+        <w:t>secods</w:t>
+      </w:r>
+      <w:proofErr w:type="spellEnd"/>
+      <w:r>
+        <w:t>,</w:t>
       </w:r>
       <w:r>
         <w:t xml:space="preserve"> the high speed is important to real application,</w:t>
       </w:r>
       <w:r>
-        <w:t xml:space="preserve"> other important point is the matched keyPoints number, for those detector/ descriptor combination the matched points are around 100, I think they are enough, and the matcher time is close to 1 second.</w:t>
+        <w:t xml:space="preserve"> other important point is the matched </w:t>
+      </w:r>
+      <w:proofErr w:type="spellStart"/>
+      <w:r>
+        <w:t>keyPoints</w:t>
+      </w:r>
+      <w:proofErr w:type="spellEnd"/>
+      <w:r>
+        <w:t xml:space="preserve"> number, for those detector/ descriptor combination the matched points are around 100, I think they are enough, and the matcher time is close to 1 second.</w:t>
       </w:r>
       <w:r>
         <w:t>, the CSV file are in the report folder.</w:t>
@@ -1489,7 +2328,7 @@
             <wp:cNvGraphicFramePr/>
             <a:graphic xmlns:a="http://schemas.openxmlformats.org/drawingml/2006/main">
               <a:graphicData uri="http://schemas.openxmlformats.org/drawingml/2006/chart">
-                <c:chart xmlns:c="http://schemas.openxmlformats.org/drawingml/2006/chart" xmlns:r="http://schemas.openxmlformats.org/officeDocument/2006/relationships" r:id="rId14"/>
+                <c:chart xmlns:c="http://schemas.openxmlformats.org/drawingml/2006/chart" xmlns:r="http://schemas.openxmlformats.org/officeDocument/2006/relationships" r:id="rId16"/>
               </a:graphicData>
             </a:graphic>
           </wp:inline>
@@ -1517,7 +2356,7 @@
             <wp:cNvGraphicFramePr/>
             <a:graphic xmlns:a="http://schemas.openxmlformats.org/drawingml/2006/main">
               <a:graphicData uri="http://schemas.openxmlformats.org/drawingml/2006/chart">
-                <c:chart xmlns:c="http://schemas.openxmlformats.org/drawingml/2006/chart" xmlns:r="http://schemas.openxmlformats.org/officeDocument/2006/relationships" r:id="rId15"/>
+                <c:chart xmlns:c="http://schemas.openxmlformats.org/drawingml/2006/chart" xmlns:r="http://schemas.openxmlformats.org/officeDocument/2006/relationships" r:id="rId17"/>
               </a:graphicData>
             </a:graphic>
           </wp:inline>
@@ -1545,7 +2384,7 @@
             <wp:cNvGraphicFramePr/>
             <a:graphic xmlns:a="http://schemas.openxmlformats.org/drawingml/2006/main">
               <a:graphicData uri="http://schemas.openxmlformats.org/drawingml/2006/chart">
-                <c:chart xmlns:c="http://schemas.openxmlformats.org/drawingml/2006/chart" xmlns:r="http://schemas.openxmlformats.org/officeDocument/2006/relationships" r:id="rId16"/>
+                <c:chart xmlns:c="http://schemas.openxmlformats.org/drawingml/2006/chart" xmlns:r="http://schemas.openxmlformats.org/officeDocument/2006/relationships" r:id="rId18"/>
               </a:graphicData>
             </a:graphic>
           </wp:inline>
@@ -1553,8 +2392,8 @@
       </w:r>
     </w:p>
     <w:sectPr>
-      <w:headerReference w:type="default" r:id="rId17"/>
-      <w:footerReference w:type="default" r:id="rId18"/>
+      <w:headerReference w:type="default" r:id="rId19"/>
+      <w:footerReference w:type="default" r:id="rId20"/>
       <w:pgSz w:w="12240" w:h="15840"/>
       <w:pgMar w:top="1440" w:right="1440" w:bottom="1440" w:left="1440" w:header="708" w:footer="708" w:gutter="0"/>
       <w:cols w:space="708"/>
@@ -1627,7 +2466,7 @@
           <w:rPr>
             <w:noProof/>
           </w:rPr>
-          <w:t>1</w:t>
+          <w:t>4</w:t>
         </w:r>
         <w:r>
           <w:rPr>
@@ -1688,18 +2527,52 @@
     <w:pPr>
       <w:pStyle w:val="Header"/>
       <w:jc w:val="right"/>
+      <w:rPr>
+        <w:lang w:val="es-MX"/>
+      </w:rPr>
     </w:pPr>
     <w:r>
-      <w:t>Luis Angel Cabral Guzmán</w:t>
+      <w:rPr>
+        <w:lang w:val="es-MX"/>
+      </w:rPr>
+      <w:t xml:space="preserve">Luis </w:t>
+    </w:r>
+    <w:proofErr w:type="spellStart"/>
+    <w:r>
+      <w:rPr>
+        <w:lang w:val="es-MX"/>
+      </w:rPr>
+      <w:t>Angel</w:t>
+    </w:r>
+    <w:proofErr w:type="spellEnd"/>
+    <w:r>
+      <w:rPr>
+        <w:lang w:val="es-MX"/>
+      </w:rPr>
+      <w:t xml:space="preserve"> Cabral Guzmán</w:t>
     </w:r>
   </w:p>
   <w:p>
     <w:pPr>
       <w:pStyle w:val="Header"/>
       <w:jc w:val="right"/>
+      <w:rPr>
+        <w:lang w:val="es-MX"/>
+      </w:rPr>
     </w:pPr>
+    <w:proofErr w:type="spellStart"/>
     <w:r>
-      <w:t xml:space="preserve">Linkedin: </w:t>
+      <w:rPr>
+        <w:lang w:val="es-MX"/>
+      </w:rPr>
+      <w:t>Linkedin</w:t>
+    </w:r>
+    <w:proofErr w:type="spellEnd"/>
+    <w:r>
+      <w:rPr>
+        <w:lang w:val="es-MX"/>
+      </w:rPr>
+      <w:t xml:space="preserve">: </w:t>
     </w:r>
     <w:r>
       <w:rPr>
@@ -1707,6 +2580,7 @@
         <w:rFonts w:ascii="Segoe UI" w:hAnsi="Segoe UI" w:cs="Segoe UI"/>
         <w:bdr w:val="none" w:sz="0" w:space="0" w:color="auto" w:frame="1"/>
         <w:shd w:val="clear" w:color="auto" w:fill="FFFFFF"/>
+        <w:lang w:val="es-MX"/>
       </w:rPr>
       <w:t>www.linkedin.com/in/</w:t>
     </w:r>
@@ -1716,6 +2590,7 @@
         <w:rFonts w:ascii="Segoe UI" w:hAnsi="Segoe UI" w:cs="Segoe UI"/>
         <w:bdr w:val="none" w:sz="0" w:space="0" w:color="auto" w:frame="1"/>
         <w:shd w:val="clear" w:color="auto" w:fill="FFFFFF"/>
+        <w:lang w:val="es-MX"/>
       </w:rPr>
       <w:t>luis-angel-cabral-guzmán-07a41671</w:t>
     </w:r>
@@ -4521,11 +5396,11 @@
           <c:showPercent val="0"/>
           <c:showBubbleSize val="0"/>
         </c:dLbls>
-        <c:axId val="804898624"/>
-        <c:axId val="804895096"/>
+        <c:axId val="800702296"/>
+        <c:axId val="800704256"/>
       </c:scatterChart>
       <c:valAx>
-        <c:axId val="804898624"/>
+        <c:axId val="800702296"/>
         <c:scaling>
           <c:orientation val="minMax"/>
         </c:scaling>
@@ -4618,12 +5493,12 @@
         <c:majorTickMark val="out"/>
         <c:minorTickMark val="none"/>
         <c:tickLblPos val="nextTo"/>
-        <c:crossAx val="804895096"/>
+        <c:crossAx val="800704256"/>
         <c:crosses val="autoZero"/>
         <c:crossBetween val="midCat"/>
       </c:valAx>
       <c:valAx>
-        <c:axId val="804895096"/>
+        <c:axId val="800704256"/>
         <c:scaling>
           <c:orientation val="minMax"/>
         </c:scaling>
@@ -4749,7 +5624,7 @@
             <a:endParaRPr lang="en-US"/>
           </a:p>
         </c:txPr>
-        <c:crossAx val="804898624"/>
+        <c:crossAx val="800702296"/>
         <c:crosses val="autoZero"/>
         <c:crossBetween val="midCat"/>
       </c:valAx>
@@ -6980,11 +7855,11 @@
           <c:showPercent val="0"/>
           <c:showBubbleSize val="0"/>
         </c:dLbls>
-        <c:axId val="804895880"/>
-        <c:axId val="804899800"/>
+        <c:axId val="800702688"/>
+        <c:axId val="800703080"/>
       </c:scatterChart>
       <c:valAx>
-        <c:axId val="804895880"/>
+        <c:axId val="800702688"/>
         <c:scaling>
           <c:orientation val="minMax"/>
         </c:scaling>
@@ -7077,12 +7952,12 @@
         <c:majorTickMark val="out"/>
         <c:minorTickMark val="none"/>
         <c:tickLblPos val="nextTo"/>
-        <c:crossAx val="804899800"/>
+        <c:crossAx val="800703080"/>
         <c:crosses val="autoZero"/>
         <c:crossBetween val="midCat"/>
       </c:valAx>
       <c:valAx>
-        <c:axId val="804899800"/>
+        <c:axId val="800703080"/>
         <c:scaling>
           <c:orientation val="minMax"/>
         </c:scaling>
@@ -7208,7 +8083,7 @@
             <a:endParaRPr lang="en-US"/>
           </a:p>
         </c:txPr>
-        <c:crossAx val="804895880"/>
+        <c:crossAx val="800702688"/>
         <c:crosses val="autoZero"/>
         <c:crossBetween val="midCat"/>
       </c:valAx>
@@ -9439,11 +10314,11 @@
           <c:showPercent val="0"/>
           <c:showBubbleSize val="0"/>
         </c:dLbls>
-        <c:axId val="804892744"/>
-        <c:axId val="804897448"/>
+        <c:axId val="800144960"/>
+        <c:axId val="800145352"/>
       </c:scatterChart>
       <c:valAx>
-        <c:axId val="804892744"/>
+        <c:axId val="800144960"/>
         <c:scaling>
           <c:orientation val="minMax"/>
         </c:scaling>
@@ -9536,12 +10411,12 @@
         <c:majorTickMark val="out"/>
         <c:minorTickMark val="none"/>
         <c:tickLblPos val="nextTo"/>
-        <c:crossAx val="804897448"/>
+        <c:crossAx val="800145352"/>
         <c:crosses val="autoZero"/>
         <c:crossBetween val="midCat"/>
       </c:valAx>
       <c:valAx>
-        <c:axId val="804897448"/>
+        <c:axId val="800145352"/>
         <c:scaling>
           <c:orientation val="minMax"/>
         </c:scaling>
@@ -9667,7 +10542,7 @@
             <a:endParaRPr lang="en-US"/>
           </a:p>
         </c:txPr>
-        <c:crossAx val="804892744"/>
+        <c:crossAx val="800144960"/>
         <c:crosses val="autoZero"/>
         <c:crossBetween val="midCat"/>
       </c:valAx>

</xml_diff>